<commit_message>
Start of draft for dissertation itself
</commit_message>
<xml_diff>
--- a/outline_dissertation.docx
+++ b/outline_dissertation.docx
@@ -153,7 +153,7 @@
       </w:pPr>
       <w:r>
         <w:rPr/>
-        <w:t>Something is missing here!</w:t>
+        <w:t>Explain client → server → client process with all the steps in between</w:t>
       </w:r>
     </w:p>
     <w:p>
@@ -167,7 +167,7 @@
       </w:pPr>
       <w:r>
         <w:rPr/>
-        <w:t>Explain client → server → client process with all the steps in between</w:t>
+        <w:t>Current routing approaches</w:t>
       </w:r>
     </w:p>
     <w:p>
@@ -181,7 +181,7 @@
       </w:pPr>
       <w:r>
         <w:rPr/>
-        <w:t>Something is probably missing here!</w:t>
+        <w:t>Data structures</w:t>
       </w:r>
     </w:p>
     <w:p>
@@ -195,7 +195,7 @@
       </w:pPr>
       <w:r>
         <w:rPr/>
-        <w:t>Existing work, e.g. database</w:t>
+        <w:t>Regex</w:t>
       </w:r>
     </w:p>
     <w:p>
@@ -281,17 +281,36 @@
       </w:pPr>
       <w:r>
         <w:rPr/>
-        <w:t>Research question</w:t>
-      </w:r>
-    </w:p>
-    <w:p>
-      <w:pPr>
-        <w:pStyle w:val="TextBody"/>
-        <w:rPr/>
-      </w:pPr>
-      <w:r>
-        <w:rPr/>
-        <w:t>Considerable amount of work has gone into making the web faster with very little of it focusing upon the server side performance, can the router within the server be improved to produce significant improvements?…...</w:t>
+        <w:t xml:space="preserve">Research </w:t>
+      </w:r>
+      <w:r>
+        <w:rPr/>
+        <w:t>Objectives/Questions</w:t>
+      </w:r>
+    </w:p>
+    <w:p>
+      <w:pPr>
+        <w:pStyle w:val="TextBody"/>
+        <w:rPr/>
+      </w:pPr>
+      <w:r>
+        <w:rPr/>
+        <w:t>Considerable amount of work has gone into making the web faster with very little of it focusing upon the server side performance, can the router within the server be improved to produce significant improvements?……</w:t>
+      </w:r>
+    </w:p>
+    <w:p>
+      <w:pPr>
+        <w:pStyle w:val="Heading1"/>
+        <w:numPr>
+          <w:ilvl w:val="0"/>
+          <w:numId w:val="1"/>
+        </w:numPr>
+        <w:ind w:left="0" w:hanging="0"/>
+        <w:rPr/>
+      </w:pPr>
+      <w:r>
+        <w:rPr/>
+        <w:t>Research Context</w:t>
       </w:r>
     </w:p>
     <w:p>
@@ -487,16 +506,108 @@
       </w:pPr>
       <w:r>
         <w:rPr/>
-        <w:t>Analysis</w:t>
-      </w:r>
-    </w:p>
-    <w:p>
-      <w:pPr>
-        <w:pStyle w:val="TextBody"/>
-        <w:rPr/>
-      </w:pPr>
-      <w:bookmarkStart w:id="0" w:name="__DdeLink__227_331017299"/>
-      <w:bookmarkEnd w:id="0"/>
+        <w:t>Experimental Results and Discussion</w:t>
+      </w:r>
+    </w:p>
+    <w:p>
+      <w:pPr>
+        <w:pStyle w:val="TextBody"/>
+        <w:rPr/>
+      </w:pPr>
+      <w:r>
+        <w:rPr/>
+        <w:t>Standard deviation per column of mean results, r</w:t>
+      </w:r>
+      <w:r>
+        <w:rPr>
+          <w:vertAlign w:val="superscript"/>
+        </w:rPr>
+        <w:t>2</w:t>
+      </w:r>
+      <w:r>
+        <w:rPr/>
+        <w:t xml:space="preserve"> maybe as well/instead?</w:t>
+      </w:r>
+    </w:p>
+    <w:p>
+      <w:pPr>
+        <w:pStyle w:val="TextBody"/>
+        <w:rPr/>
+      </w:pPr>
+      <w:r>
+        <w:rPr/>
+        <w:t>How similar was the results within a measurement, what could that mean?</w:t>
+      </w:r>
+    </w:p>
+    <w:p>
+      <w:pPr>
+        <w:pStyle w:val="TextBody"/>
+        <w:rPr/>
+      </w:pPr>
+      <w:r>
+        <w:rPr/>
+      </w:r>
+    </w:p>
+    <w:p>
+      <w:pPr>
+        <w:pStyle w:val="TextBody"/>
+        <w:rPr/>
+      </w:pPr>
+      <w:r>
+        <w:rPr/>
+        <w:t>Graph everything, isolate for a few specific iterations. What was it like, anything similar?</w:t>
+      </w:r>
+    </w:p>
+    <w:p>
+      <w:pPr>
+        <w:pStyle w:val="TextBody"/>
+        <w:rPr/>
+      </w:pPr>
+      <w:r>
+        <w:rPr/>
+        <w:t>Show graphs comparing sets with set iterations, does the results hold up over data input size?</w:t>
+      </w:r>
+    </w:p>
+    <w:p>
+      <w:pPr>
+        <w:pStyle w:val="TextBody"/>
+        <w:rPr/>
+      </w:pPr>
+      <w:r>
+        <w:rPr/>
+      </w:r>
+    </w:p>
+    <w:p>
+      <w:pPr>
+        <w:pStyle w:val="TextBody"/>
+        <w:rPr/>
+      </w:pPr>
+      <w:r>
+        <w:rPr/>
+        <w:t>Summarize the points, what could this mean for industry?</w:t>
+      </w:r>
+    </w:p>
+    <w:p>
+      <w:pPr>
+        <w:pStyle w:val="Heading1"/>
+        <w:numPr>
+          <w:ilvl w:val="0"/>
+          <w:numId w:val="2"/>
+        </w:numPr>
+        <w:ind w:left="0" w:hanging="0"/>
+        <w:rPr/>
+      </w:pPr>
+      <w:r>
+        <w:rPr/>
+        <w:t>Conclusion</w:t>
+      </w:r>
+    </w:p>
+    <w:p>
+      <w:pPr>
+        <w:pStyle w:val="TextBody"/>
+        <w:spacing w:before="0" w:after="140"/>
+        <w:rPr/>
+      </w:pPr>
       <w:r>
         <w:rPr/>
         <w:t>Ignoring this for now.</w:t>
@@ -515,31 +626,6 @@
       <w:r>
         <w:rPr/>
         <w:t>Further work</w:t>
-      </w:r>
-    </w:p>
-    <w:p>
-      <w:pPr>
-        <w:pStyle w:val="TextBody"/>
-        <w:rPr/>
-      </w:pPr>
-      <w:r>
-        <w:rPr/>
-        <w:t>Ignoring this for now.</w:t>
-      </w:r>
-    </w:p>
-    <w:p>
-      <w:pPr>
-        <w:pStyle w:val="Heading1"/>
-        <w:numPr>
-          <w:ilvl w:val="0"/>
-          <w:numId w:val="2"/>
-        </w:numPr>
-        <w:ind w:left="0" w:hanging="0"/>
-        <w:rPr/>
-      </w:pPr>
-      <w:r>
-        <w:rPr/>
-        <w:t>Conclusion</w:t>
       </w:r>
     </w:p>
     <w:p>
@@ -1535,6 +1621,7 @@
     <w:rPrDefault>
       <w:rPr>
         <w:rFonts w:ascii="Liberation Serif" w:hAnsi="Liberation Serif" w:eastAsia="SimSun" w:cs="Arial"/>
+        <w:sz w:val="20"/>
         <w:szCs w:val="24"/>
         <w:lang w:val="en-US" w:eastAsia="zh-CN" w:bidi="hi-IN"/>
       </w:rPr>
@@ -1923,6 +2010,321 @@
       <w:rFonts w:cs="OpenSymbol"/>
     </w:rPr>
   </w:style>
+  <w:style w:type="character" w:styleId="ListLabel46">
+    <w:name w:val="ListLabel 46"/>
+    <w:qFormat/>
+    <w:rPr>
+      <w:rFonts w:cs="OpenSymbol"/>
+    </w:rPr>
+  </w:style>
+  <w:style w:type="character" w:styleId="ListLabel47">
+    <w:name w:val="ListLabel 47"/>
+    <w:qFormat/>
+    <w:rPr>
+      <w:rFonts w:cs="OpenSymbol"/>
+    </w:rPr>
+  </w:style>
+  <w:style w:type="character" w:styleId="ListLabel48">
+    <w:name w:val="ListLabel 48"/>
+    <w:qFormat/>
+    <w:rPr>
+      <w:rFonts w:cs="OpenSymbol"/>
+    </w:rPr>
+  </w:style>
+  <w:style w:type="character" w:styleId="ListLabel49">
+    <w:name w:val="ListLabel 49"/>
+    <w:qFormat/>
+    <w:rPr>
+      <w:rFonts w:cs="OpenSymbol"/>
+    </w:rPr>
+  </w:style>
+  <w:style w:type="character" w:styleId="ListLabel50">
+    <w:name w:val="ListLabel 50"/>
+    <w:qFormat/>
+    <w:rPr>
+      <w:rFonts w:cs="OpenSymbol"/>
+    </w:rPr>
+  </w:style>
+  <w:style w:type="character" w:styleId="ListLabel51">
+    <w:name w:val="ListLabel 51"/>
+    <w:qFormat/>
+    <w:rPr>
+      <w:rFonts w:cs="OpenSymbol"/>
+    </w:rPr>
+  </w:style>
+  <w:style w:type="character" w:styleId="ListLabel52">
+    <w:name w:val="ListLabel 52"/>
+    <w:qFormat/>
+    <w:rPr>
+      <w:rFonts w:cs="OpenSymbol"/>
+    </w:rPr>
+  </w:style>
+  <w:style w:type="character" w:styleId="ListLabel53">
+    <w:name w:val="ListLabel 53"/>
+    <w:qFormat/>
+    <w:rPr>
+      <w:rFonts w:cs="OpenSymbol"/>
+    </w:rPr>
+  </w:style>
+  <w:style w:type="character" w:styleId="ListLabel54">
+    <w:name w:val="ListLabel 54"/>
+    <w:qFormat/>
+    <w:rPr>
+      <w:rFonts w:cs="OpenSymbol"/>
+    </w:rPr>
+  </w:style>
+  <w:style w:type="character" w:styleId="ListLabel55">
+    <w:name w:val="ListLabel 55"/>
+    <w:qFormat/>
+    <w:rPr>
+      <w:rFonts w:cs="OpenSymbol"/>
+    </w:rPr>
+  </w:style>
+  <w:style w:type="character" w:styleId="ListLabel56">
+    <w:name w:val="ListLabel 56"/>
+    <w:qFormat/>
+    <w:rPr>
+      <w:rFonts w:cs="OpenSymbol"/>
+    </w:rPr>
+  </w:style>
+  <w:style w:type="character" w:styleId="ListLabel57">
+    <w:name w:val="ListLabel 57"/>
+    <w:qFormat/>
+    <w:rPr>
+      <w:rFonts w:cs="OpenSymbol"/>
+    </w:rPr>
+  </w:style>
+  <w:style w:type="character" w:styleId="ListLabel58">
+    <w:name w:val="ListLabel 58"/>
+    <w:qFormat/>
+    <w:rPr>
+      <w:rFonts w:cs="OpenSymbol"/>
+    </w:rPr>
+  </w:style>
+  <w:style w:type="character" w:styleId="ListLabel59">
+    <w:name w:val="ListLabel 59"/>
+    <w:qFormat/>
+    <w:rPr>
+      <w:rFonts w:cs="OpenSymbol"/>
+    </w:rPr>
+  </w:style>
+  <w:style w:type="character" w:styleId="ListLabel60">
+    <w:name w:val="ListLabel 60"/>
+    <w:qFormat/>
+    <w:rPr>
+      <w:rFonts w:cs="OpenSymbol"/>
+    </w:rPr>
+  </w:style>
+  <w:style w:type="character" w:styleId="ListLabel61">
+    <w:name w:val="ListLabel 61"/>
+    <w:qFormat/>
+    <w:rPr>
+      <w:rFonts w:cs="OpenSymbol"/>
+    </w:rPr>
+  </w:style>
+  <w:style w:type="character" w:styleId="ListLabel62">
+    <w:name w:val="ListLabel 62"/>
+    <w:qFormat/>
+    <w:rPr>
+      <w:rFonts w:cs="OpenSymbol"/>
+    </w:rPr>
+  </w:style>
+  <w:style w:type="character" w:styleId="ListLabel63">
+    <w:name w:val="ListLabel 63"/>
+    <w:qFormat/>
+    <w:rPr>
+      <w:rFonts w:cs="OpenSymbol"/>
+    </w:rPr>
+  </w:style>
+  <w:style w:type="character" w:styleId="ListLabel64">
+    <w:name w:val="ListLabel 64"/>
+    <w:qFormat/>
+    <w:rPr>
+      <w:rFonts w:cs="OpenSymbol"/>
+    </w:rPr>
+  </w:style>
+  <w:style w:type="character" w:styleId="ListLabel65">
+    <w:name w:val="ListLabel 65"/>
+    <w:qFormat/>
+    <w:rPr>
+      <w:rFonts w:cs="OpenSymbol"/>
+    </w:rPr>
+  </w:style>
+  <w:style w:type="character" w:styleId="ListLabel66">
+    <w:name w:val="ListLabel 66"/>
+    <w:qFormat/>
+    <w:rPr>
+      <w:rFonts w:cs="OpenSymbol"/>
+    </w:rPr>
+  </w:style>
+  <w:style w:type="character" w:styleId="ListLabel67">
+    <w:name w:val="ListLabel 67"/>
+    <w:qFormat/>
+    <w:rPr>
+      <w:rFonts w:cs="OpenSymbol"/>
+    </w:rPr>
+  </w:style>
+  <w:style w:type="character" w:styleId="ListLabel68">
+    <w:name w:val="ListLabel 68"/>
+    <w:qFormat/>
+    <w:rPr>
+      <w:rFonts w:cs="OpenSymbol"/>
+    </w:rPr>
+  </w:style>
+  <w:style w:type="character" w:styleId="ListLabel69">
+    <w:name w:val="ListLabel 69"/>
+    <w:qFormat/>
+    <w:rPr>
+      <w:rFonts w:cs="OpenSymbol"/>
+    </w:rPr>
+  </w:style>
+  <w:style w:type="character" w:styleId="ListLabel70">
+    <w:name w:val="ListLabel 70"/>
+    <w:qFormat/>
+    <w:rPr>
+      <w:rFonts w:cs="OpenSymbol"/>
+    </w:rPr>
+  </w:style>
+  <w:style w:type="character" w:styleId="ListLabel71">
+    <w:name w:val="ListLabel 71"/>
+    <w:qFormat/>
+    <w:rPr>
+      <w:rFonts w:cs="OpenSymbol"/>
+    </w:rPr>
+  </w:style>
+  <w:style w:type="character" w:styleId="ListLabel72">
+    <w:name w:val="ListLabel 72"/>
+    <w:qFormat/>
+    <w:rPr>
+      <w:rFonts w:cs="OpenSymbol"/>
+    </w:rPr>
+  </w:style>
+  <w:style w:type="character" w:styleId="ListLabel73">
+    <w:name w:val="ListLabel 73"/>
+    <w:qFormat/>
+    <w:rPr>
+      <w:rFonts w:cs="OpenSymbol"/>
+    </w:rPr>
+  </w:style>
+  <w:style w:type="character" w:styleId="ListLabel74">
+    <w:name w:val="ListLabel 74"/>
+    <w:qFormat/>
+    <w:rPr>
+      <w:rFonts w:cs="OpenSymbol"/>
+    </w:rPr>
+  </w:style>
+  <w:style w:type="character" w:styleId="ListLabel75">
+    <w:name w:val="ListLabel 75"/>
+    <w:qFormat/>
+    <w:rPr>
+      <w:rFonts w:cs="OpenSymbol"/>
+    </w:rPr>
+  </w:style>
+  <w:style w:type="character" w:styleId="ListLabel76">
+    <w:name w:val="ListLabel 76"/>
+    <w:qFormat/>
+    <w:rPr>
+      <w:rFonts w:cs="OpenSymbol"/>
+    </w:rPr>
+  </w:style>
+  <w:style w:type="character" w:styleId="ListLabel77">
+    <w:name w:val="ListLabel 77"/>
+    <w:qFormat/>
+    <w:rPr>
+      <w:rFonts w:cs="OpenSymbol"/>
+    </w:rPr>
+  </w:style>
+  <w:style w:type="character" w:styleId="ListLabel78">
+    <w:name w:val="ListLabel 78"/>
+    <w:qFormat/>
+    <w:rPr>
+      <w:rFonts w:cs="OpenSymbol"/>
+    </w:rPr>
+  </w:style>
+  <w:style w:type="character" w:styleId="ListLabel79">
+    <w:name w:val="ListLabel 79"/>
+    <w:qFormat/>
+    <w:rPr>
+      <w:rFonts w:cs="OpenSymbol"/>
+    </w:rPr>
+  </w:style>
+  <w:style w:type="character" w:styleId="ListLabel80">
+    <w:name w:val="ListLabel 80"/>
+    <w:qFormat/>
+    <w:rPr>
+      <w:rFonts w:cs="OpenSymbol"/>
+    </w:rPr>
+  </w:style>
+  <w:style w:type="character" w:styleId="ListLabel81">
+    <w:name w:val="ListLabel 81"/>
+    <w:qFormat/>
+    <w:rPr>
+      <w:rFonts w:cs="OpenSymbol"/>
+    </w:rPr>
+  </w:style>
+  <w:style w:type="character" w:styleId="ListLabel82">
+    <w:name w:val="ListLabel 82"/>
+    <w:qFormat/>
+    <w:rPr>
+      <w:rFonts w:cs="OpenSymbol"/>
+    </w:rPr>
+  </w:style>
+  <w:style w:type="character" w:styleId="ListLabel83">
+    <w:name w:val="ListLabel 83"/>
+    <w:qFormat/>
+    <w:rPr>
+      <w:rFonts w:cs="OpenSymbol"/>
+    </w:rPr>
+  </w:style>
+  <w:style w:type="character" w:styleId="ListLabel84">
+    <w:name w:val="ListLabel 84"/>
+    <w:qFormat/>
+    <w:rPr>
+      <w:rFonts w:cs="OpenSymbol"/>
+    </w:rPr>
+  </w:style>
+  <w:style w:type="character" w:styleId="ListLabel85">
+    <w:name w:val="ListLabel 85"/>
+    <w:qFormat/>
+    <w:rPr>
+      <w:rFonts w:cs="OpenSymbol"/>
+    </w:rPr>
+  </w:style>
+  <w:style w:type="character" w:styleId="ListLabel86">
+    <w:name w:val="ListLabel 86"/>
+    <w:qFormat/>
+    <w:rPr>
+      <w:rFonts w:cs="OpenSymbol"/>
+    </w:rPr>
+  </w:style>
+  <w:style w:type="character" w:styleId="ListLabel87">
+    <w:name w:val="ListLabel 87"/>
+    <w:qFormat/>
+    <w:rPr>
+      <w:rFonts w:cs="OpenSymbol"/>
+    </w:rPr>
+  </w:style>
+  <w:style w:type="character" w:styleId="ListLabel88">
+    <w:name w:val="ListLabel 88"/>
+    <w:qFormat/>
+    <w:rPr>
+      <w:rFonts w:cs="OpenSymbol"/>
+    </w:rPr>
+  </w:style>
+  <w:style w:type="character" w:styleId="ListLabel89">
+    <w:name w:val="ListLabel 89"/>
+    <w:qFormat/>
+    <w:rPr>
+      <w:rFonts w:cs="OpenSymbol"/>
+    </w:rPr>
+  </w:style>
+  <w:style w:type="character" w:styleId="ListLabel90">
+    <w:name w:val="ListLabel 90"/>
+    <w:qFormat/>
+    <w:rPr>
+      <w:rFonts w:cs="OpenSymbol"/>
+    </w:rPr>
+  </w:style>
   <w:style w:type="paragraph" w:styleId="Heading">
     <w:name w:val="Heading"/>
     <w:basedOn w:val="Normal"/>

</xml_diff>